<commit_message>
Added contact information. Added icons.
</commit_message>
<xml_diff>
--- a/CV_Jakob_Englisch.docx
+++ b/CV_Jakob_Englisch.docx
@@ -19,12 +19,49 @@
       </w:r>
     </w:p>
     <w:p>
+      <w:r>
+        <w:t>Gärtnerstraße 13, 10245 Berlin</w:t>
+        <w:br/>
+      </w:r>
+      <w:r>
+        <w:t>📞 +49 1573 5586275</w:t>
+        <w:br/>
+      </w:r>
+      <w:r>
+        <w:t>✉️ jakob@physik.tu-berlin.de</w:t>
+        <w:br/>
+      </w:r>
+      <w:r>
+        <w:t>🗓️ Born: 1982-09-21 in Erfurt</w:t>
+        <w:br/>
+      </w:r>
+      <w:r>
+        <w:t>💼 Status: single, Children: No</w:t>
+        <w:br/>
+      </w:r>
+      <w:r>
+        <w:t>🎓 PhD physicist</w:t>
+        <w:br/>
+      </w:r>
+      <w:r>
+        <w:t xml:space="preserve">🌐 GitHub: </w:t>
+      </w:r>
+      <w:hyperlink r:id="rId9">
+        <w:r>
+          <w:rPr>
+            <w:rStyle w:val="Hyperlink"/>
+          </w:rPr>
+          <w:t>https://github.com/jakobatgithub</w:t>
+        </w:r>
+      </w:hyperlink>
+    </w:p>
+    <w:p>
       <w:pPr>
         <w:pStyle w:val="Heading1Style"/>
         <w:keepNext/>
       </w:pPr>
       <w:r>
-        <w:t>Professional Background</w:t>
+        <w:t xml:space="preserve"> 💼 Professional Background</w:t>
       </w:r>
     </w:p>
     <w:p>
@@ -47,7 +84,7 @@
         </w:rPr>
         <w:t xml:space="preserve">Fullstack Developer — </w:t>
       </w:r>
-      <w:hyperlink r:id="rId9">
+      <w:hyperlink r:id="rId10">
         <w:r>
           <w:rPr>
             <w:rStyle w:val="Hyperlink"/>
@@ -108,7 +145,7 @@
         </w:rPr>
         <w:t xml:space="preserve">Senior Data Scientist — </w:t>
       </w:r>
-      <w:hyperlink r:id="rId10">
+      <w:hyperlink r:id="rId11">
         <w:r>
           <w:rPr>
             <w:rStyle w:val="Hyperlink"/>
@@ -161,7 +198,7 @@
         </w:rPr>
         <w:t xml:space="preserve">Augmented Reality Software Developer — </w:t>
       </w:r>
-      <w:hyperlink r:id="rId11">
+      <w:hyperlink r:id="rId12">
         <w:r>
           <w:rPr>
             <w:rStyle w:val="Hyperlink"/>
@@ -345,7 +382,7 @@
         <w:keepNext/>
       </w:pPr>
       <w:r>
-        <w:t>Education</w:t>
+        <w:t xml:space="preserve"> 🎓 Education</w:t>
       </w:r>
     </w:p>
     <w:p>
@@ -457,7 +494,7 @@
         <w:keepNext/>
       </w:pPr>
       <w:r>
-        <w:t>Other Activities and Experiences</w:t>
+        <w:t xml:space="preserve"> 🌟 Other Activities and Experiences</w:t>
       </w:r>
     </w:p>
     <w:p>
@@ -674,7 +711,7 @@
         <w:keepNext/>
       </w:pPr>
       <w:r>
-        <w:t>Skills Overview</w:t>
+        <w:t xml:space="preserve"> 🧰 Skills Overview</w:t>
       </w:r>
     </w:p>
     <w:p>
@@ -3276,14 +3313,14 @@
         <w:keepNext/>
       </w:pPr>
       <w:r>
-        <w:t>Publications (21)</w:t>
+        <w:t xml:space="preserve"> 📚 Publications (21)</w:t>
       </w:r>
     </w:p>
     <w:p>
       <w:r>
         <w:t>1. S. Alonso, J. Löber, M. Bär, H. Engel, “Wave propagation in heterogeneous bistable and excitable media”, Eur. Phys. J. Spec. Top. 187, 31 (2010).</w:t>
       </w:r>
-      <w:hyperlink r:id="rId12">
+      <w:hyperlink r:id="rId13">
         <w:r>
           <w:rPr>
             <w:rStyle w:val="Hyperlink"/>
@@ -3296,7 +3333,7 @@
       <w:r>
         <w:t>2. F.J. Schmitt, H. Südmeyer, J. Börner, J. Löber, K. Olliges, K. Reineke, I. Kahlen, P. Hätti, H.J. Eichler, H.J. Cappius, “Handheld device for fast and non-contact optical measurement of protein films on surfaces”, Opt. Laser. Eng. 49, 1294 (2011).</w:t>
       </w:r>
-      <w:hyperlink r:id="rId13">
+      <w:hyperlink r:id="rId14">
         <w:r>
           <w:rPr>
             <w:rStyle w:val="Hyperlink"/>
@@ -3309,7 +3346,7 @@
       <w:r>
         <w:t>3. J. Löber, M. Bär, H. Engel, “Front propagation in one-dimensional spatially periodic bistable media”, Phys. Rev. E 86, 066210 (2012).</w:t>
       </w:r>
-      <w:hyperlink r:id="rId14">
+      <w:hyperlink r:id="rId15">
         <w:r>
           <w:rPr>
             <w:rStyle w:val="Hyperlink"/>
@@ -3322,7 +3359,7 @@
       <w:r>
         <w:t>4. J. Löber, H. Engel, “Analytical approximations for spiral waves”, Chaos 23, 043135 (2013).</w:t>
       </w:r>
-      <w:hyperlink r:id="rId15">
+      <w:hyperlink r:id="rId16">
         <w:r>
           <w:rPr>
             <w:rStyle w:val="Hyperlink"/>
@@ -3335,7 +3372,7 @@
       <w:r>
         <w:t>5. P.V. Paulau, J. Löber, H. Engel, “Stabilization of a scroll ring by a cylindrical Neumann boundary”, Phys. Rev. E 88, 062917 (2013).</w:t>
       </w:r>
-      <w:hyperlink r:id="rId16">
+      <w:hyperlink r:id="rId17">
         <w:r>
           <w:rPr>
             <w:rStyle w:val="Hyperlink"/>
@@ -3348,7 +3385,7 @@
       <w:r>
         <w:t>6. J. Löber, F. Ziebert, I.S. Aranson, “Modeling crawling cell movement on soft engineered substrates”, Soft Matter 10, 1365 (2014).</w:t>
       </w:r>
-      <w:hyperlink r:id="rId17">
+      <w:hyperlink r:id="rId18">
         <w:r>
           <w:rPr>
             <w:rStyle w:val="Hyperlink"/>
@@ -3361,7 +3398,7 @@
       <w:r>
         <w:t>7. J. Löber, H. Engel, “Controlling the position of traveling waves in reaction-diffusion systems”, Phys. Rev. Lett. 112, 148305 (2014).</w:t>
       </w:r>
-      <w:hyperlink r:id="rId18">
+      <w:hyperlink r:id="rId19">
         <w:r>
           <w:rPr>
             <w:rStyle w:val="Hyperlink"/>
@@ -3374,7 +3411,7 @@
       <w:r>
         <w:t>8. J. Löber, “Stability of position control of traveling waves in reaction-diffusion systems”, Phys. Rev. E 89, 062904 (2014).</w:t>
       </w:r>
-      <w:hyperlink r:id="rId19">
+      <w:hyperlink r:id="rId20">
         <w:r>
           <w:rPr>
             <w:rStyle w:val="Hyperlink"/>
@@ -3387,7 +3424,7 @@
       <w:r>
         <w:t>9. J. Löber, R. Coles, J. Siebert, H. Engel, E. Schöll, “Control of chemical wave propagation”, Engineering of Chemical Complexity II, pp. 185-207, World Scientific (2014).</w:t>
       </w:r>
-      <w:hyperlink r:id="rId20">
+      <w:hyperlink r:id="rId21">
         <w:r>
           <w:rPr>
             <w:rStyle w:val="Hyperlink"/>
@@ -3400,7 +3437,7 @@
       <w:r>
         <w:t>10. I.S. Aranson, J. Löber, F. Ziebert, “Phase-field description of substrate-based motility of eukaryotic cells”, Engineering of Chemical Complexity II, pp. 93-104, World Scientific (2014).</w:t>
       </w:r>
-      <w:hyperlink r:id="rId21">
+      <w:hyperlink r:id="rId22">
         <w:r>
           <w:rPr>
             <w:rStyle w:val="Hyperlink"/>
@@ -3413,7 +3450,7 @@
       <w:r>
         <w:t>11. J. Löber, S. Martens, H. Engel, “Shaping wave patterns in reaction-diffusion systems”, Phys. Rev. E 90, 062911 (2014).</w:t>
       </w:r>
-      <w:hyperlink r:id="rId22">
+      <w:hyperlink r:id="rId23">
         <w:r>
           <w:rPr>
             <w:rStyle w:val="Hyperlink"/>
@@ -3426,7 +3463,7 @@
       <w:r>
         <w:t>12. S. Martens, J. Löber, H. Engel, “Front propagation in channels with spatially modulated cross section”, Phys. Rev. E 91, 022902 (2015).</w:t>
       </w:r>
-      <w:hyperlink r:id="rId23">
+      <w:hyperlink r:id="rId24">
         <w:r>
           <w:rPr>
             <w:rStyle w:val="Hyperlink"/>
@@ -3439,7 +3476,7 @@
       <w:r>
         <w:t>13. J. Löber, F. Ziebert, I.S. Aranson, “Collisions of deformable cells lead to collective migration”, Sci. Rep. 5, 9172 (2015).</w:t>
       </w:r>
-      <w:hyperlink r:id="rId24">
+      <w:hyperlink r:id="rId25">
         <w:r>
           <w:rPr>
             <w:rStyle w:val="Hyperlink"/>
@@ -3452,7 +3489,7 @@
       <w:r>
         <w:t>14. J. Löber, “Optimal trajectory tracking”, Ph.D. thesis, Technical University Berlin (2015).</w:t>
       </w:r>
-      <w:hyperlink r:id="rId25">
+      <w:hyperlink r:id="rId26">
         <w:r>
           <w:rPr>
             <w:rStyle w:val="Hyperlink"/>
@@ -3465,7 +3502,7 @@
       <w:r>
         <w:t>15. C. Ryll, J. Löber, S. Martens, H. Engel, F. Tröltzsch, “Analytical, Optimal, and Sparse Optimal Control of Traveling Wave Solutions to Reaction-Diffusion Systems”, Control of Self-Organizing Nonlinear Systems, pp. 189-210, Springer (2016).</w:t>
       </w:r>
-      <w:hyperlink r:id="rId26">
+      <w:hyperlink r:id="rId27">
         <w:r>
           <w:rPr>
             <w:rStyle w:val="Hyperlink"/>
@@ -3478,7 +3515,7 @@
       <w:r>
         <w:t>16. F. Ziebert, J. Löber, I.S. Aranson, “Macroscopic model of substrate-based cell motility”, Physical Models of Cell Motility, pp. 1-67, Springer (2016).</w:t>
       </w:r>
-      <w:hyperlink r:id="rId27">
+      <w:hyperlink r:id="rId28">
         <w:r>
           <w:rPr>
             <w:rStyle w:val="Hyperlink"/>
@@ -3491,7 +3528,7 @@
       <w:r>
         <w:t>17. J. Löber, “Optimal Trajectory Tracking of Nonlinear Dynamical Systems”, Springer, ISBN 978-3-319-46573-9 (2017).</w:t>
       </w:r>
-      <w:hyperlink r:id="rId28">
+      <w:hyperlink r:id="rId29">
         <w:r>
           <w:rPr>
             <w:rStyle w:val="Hyperlink"/>
@@ -3504,7 +3541,7 @@
       <w:r>
         <w:t>18. J. Löber, “Exactly realizable desired trajectories”, arXiv:1603.00611 (2016).</w:t>
       </w:r>
-      <w:hyperlink r:id="rId29">
+      <w:hyperlink r:id="rId30">
         <w:r>
           <w:rPr>
             <w:rStyle w:val="Hyperlink"/>
@@ -3517,7 +3554,7 @@
       <w:r>
         <w:t>19. S. Molnos, J. Löber, J.F. Totz, H. Engel, “Control of transversal instabilities in reaction-diffusion systems”, New J. Phys. 20, 053034 (2018).</w:t>
       </w:r>
-      <w:hyperlink r:id="rId30">
+      <w:hyperlink r:id="rId31">
         <w:r>
           <w:rPr>
             <w:rStyle w:val="Hyperlink"/>
@@ -3530,7 +3567,7 @@
       <w:r>
         <w:t>20. J. Löber, “Linear structures in nonlinear optimal control”, arXiv:1604.01261 (2016).</w:t>
       </w:r>
-      <w:hyperlink r:id="rId31">
+      <w:hyperlink r:id="rId32">
         <w:r>
           <w:rPr>
             <w:rStyle w:val="Hyperlink"/>
@@ -3543,7 +3580,7 @@
       <w:r>
         <w:t>21. D.A. Kulawiak, J. Löber, M. Bär, H. Engel, “Oscillatory Motion in an Active Poroelastic Two-Phase Model”, PLOS ONE 14, e0217447 (2019).</w:t>
       </w:r>
-      <w:hyperlink r:id="rId32">
+      <w:hyperlink r:id="rId33">
         <w:r>
           <w:rPr>
             <w:rStyle w:val="Hyperlink"/>
@@ -3563,7 +3600,7 @@
         <w:keepNext/>
       </w:pPr>
       <w:r>
-        <w:t>Academic Theses</w:t>
+        <w:t xml:space="preserve"> 📘 Academic Theses</w:t>
       </w:r>
     </w:p>
     <w:p>
@@ -3572,14 +3609,14 @@
         <w:keepNext/>
       </w:pPr>
       <w:r>
-        <w:t>Doctoral Thesis</w:t>
+        <w:t>📗 Doctoral Thesis</w:t>
       </w:r>
     </w:p>
     <w:p>
       <w:r>
         <w:t xml:space="preserve">Title: </w:t>
       </w:r>
-      <w:hyperlink r:id="rId25">
+      <w:hyperlink r:id="rId26">
         <w:r>
           <w:rPr>
             <w:rStyle w:val="Hyperlink"/>
@@ -3602,7 +3639,7 @@
       <w:r>
         <w:t xml:space="preserve">Defence Talk: </w:t>
       </w:r>
-      <w:hyperlink r:id="rId33">
+      <w:hyperlink r:id="rId34">
         <w:r>
           <w:rPr>
             <w:rStyle w:val="Hyperlink"/>
@@ -3627,14 +3664,14 @@
         <w:keepNext/>
       </w:pPr>
       <w:r>
-        <w:t>Diploma Thesis</w:t>
+        <w:t>📕 Diploma Thesis</w:t>
       </w:r>
     </w:p>
     <w:p>
       <w:r>
         <w:t xml:space="preserve">Title: </w:t>
       </w:r>
-      <w:hyperlink r:id="rId34">
+      <w:hyperlink r:id="rId35">
         <w:r>
           <w:rPr>
             <w:rStyle w:val="Hyperlink"/>
@@ -3659,14 +3696,14 @@
         <w:keepNext/>
       </w:pPr>
       <w:r>
-        <w:t>Scientific Presentations (44)</w:t>
+        <w:t xml:space="preserve"> 🗣️ Scientific Presentations (44)</w:t>
       </w:r>
     </w:p>
     <w:p>
       <w:r>
         <w:t xml:space="preserve">1. </w:t>
       </w:r>
-      <w:hyperlink r:id="rId35">
+      <w:hyperlink r:id="rId36">
         <w:r>
           <w:rPr>
             <w:rStyle w:val="Hyperlink"/>
@@ -3682,7 +3719,7 @@
       <w:r>
         <w:t xml:space="preserve">2. </w:t>
       </w:r>
-      <w:hyperlink r:id="rId36">
+      <w:hyperlink r:id="rId37">
         <w:r>
           <w:rPr>
             <w:rStyle w:val="Hyperlink"/>
@@ -3698,7 +3735,7 @@
       <w:r>
         <w:t xml:space="preserve">3. </w:t>
       </w:r>
-      <w:hyperlink r:id="rId37">
+      <w:hyperlink r:id="rId38">
         <w:r>
           <w:rPr>
             <w:rStyle w:val="Hyperlink"/>
@@ -3714,7 +3751,7 @@
       <w:r>
         <w:t xml:space="preserve">4. </w:t>
       </w:r>
-      <w:hyperlink r:id="rId38">
+      <w:hyperlink r:id="rId39">
         <w:r>
           <w:rPr>
             <w:rStyle w:val="Hyperlink"/>
@@ -3730,7 +3767,7 @@
       <w:r>
         <w:t xml:space="preserve">5. </w:t>
       </w:r>
-      <w:hyperlink r:id="rId39">
+      <w:hyperlink r:id="rId40">
         <w:r>
           <w:rPr>
             <w:rStyle w:val="Hyperlink"/>
@@ -3746,7 +3783,7 @@
       <w:r>
         <w:t xml:space="preserve">6. </w:t>
       </w:r>
-      <w:hyperlink r:id="rId40">
+      <w:hyperlink r:id="rId41">
         <w:r>
           <w:rPr>
             <w:rStyle w:val="Hyperlink"/>
@@ -3762,7 +3799,7 @@
       <w:r>
         <w:t xml:space="preserve">7. </w:t>
       </w:r>
-      <w:hyperlink r:id="rId41">
+      <w:hyperlink r:id="rId42">
         <w:r>
           <w:rPr>
             <w:rStyle w:val="Hyperlink"/>
@@ -3778,7 +3815,7 @@
       <w:r>
         <w:t xml:space="preserve">8. </w:t>
       </w:r>
-      <w:hyperlink r:id="rId42">
+      <w:hyperlink r:id="rId43">
         <w:r>
           <w:rPr>
             <w:rStyle w:val="Hyperlink"/>
@@ -3794,7 +3831,7 @@
       <w:r>
         <w:t xml:space="preserve">9. </w:t>
       </w:r>
-      <w:hyperlink r:id="rId43">
+      <w:hyperlink r:id="rId44">
         <w:r>
           <w:rPr>
             <w:rStyle w:val="Hyperlink"/>
@@ -3810,7 +3847,7 @@
       <w:r>
         <w:t xml:space="preserve">10. </w:t>
       </w:r>
-      <w:hyperlink r:id="rId44">
+      <w:hyperlink r:id="rId45">
         <w:r>
           <w:rPr>
             <w:rStyle w:val="Hyperlink"/>
@@ -3826,7 +3863,7 @@
       <w:r>
         <w:t xml:space="preserve">11. </w:t>
       </w:r>
-      <w:hyperlink r:id="rId45">
+      <w:hyperlink r:id="rId46">
         <w:r>
           <w:rPr>
             <w:rStyle w:val="Hyperlink"/>
@@ -3842,7 +3879,7 @@
       <w:r>
         <w:t xml:space="preserve">12. </w:t>
       </w:r>
-      <w:hyperlink r:id="rId46">
+      <w:hyperlink r:id="rId47">
         <w:r>
           <w:rPr>
             <w:rStyle w:val="Hyperlink"/>
@@ -3858,7 +3895,7 @@
       <w:r>
         <w:t xml:space="preserve">13. </w:t>
       </w:r>
-      <w:hyperlink r:id="rId47">
+      <w:hyperlink r:id="rId48">
         <w:r>
           <w:rPr>
             <w:rStyle w:val="Hyperlink"/>
@@ -3874,7 +3911,7 @@
       <w:r>
         <w:t xml:space="preserve">14. </w:t>
       </w:r>
-      <w:hyperlink r:id="rId48">
+      <w:hyperlink r:id="rId49">
         <w:r>
           <w:rPr>
             <w:rStyle w:val="Hyperlink"/>
@@ -3890,7 +3927,7 @@
       <w:r>
         <w:t xml:space="preserve">15. </w:t>
       </w:r>
-      <w:hyperlink r:id="rId49">
+      <w:hyperlink r:id="rId50">
         <w:r>
           <w:rPr>
             <w:rStyle w:val="Hyperlink"/>
@@ -3906,7 +3943,7 @@
       <w:r>
         <w:t xml:space="preserve">16. </w:t>
       </w:r>
-      <w:hyperlink r:id="rId50">
+      <w:hyperlink r:id="rId51">
         <w:r>
           <w:rPr>
             <w:rStyle w:val="Hyperlink"/>
@@ -3922,7 +3959,7 @@
       <w:r>
         <w:t xml:space="preserve">17. </w:t>
       </w:r>
-      <w:hyperlink r:id="rId51">
+      <w:hyperlink r:id="rId52">
         <w:r>
           <w:rPr>
             <w:rStyle w:val="Hyperlink"/>
@@ -3938,7 +3975,7 @@
       <w:r>
         <w:t xml:space="preserve">18. </w:t>
       </w:r>
-      <w:hyperlink r:id="rId52">
+      <w:hyperlink r:id="rId53">
         <w:r>
           <w:rPr>
             <w:rStyle w:val="Hyperlink"/>
@@ -3954,7 +3991,7 @@
       <w:r>
         <w:t xml:space="preserve">19. </w:t>
       </w:r>
-      <w:hyperlink r:id="rId53">
+      <w:hyperlink r:id="rId54">
         <w:r>
           <w:rPr>
             <w:rStyle w:val="Hyperlink"/>
@@ -3970,7 +4007,7 @@
       <w:r>
         <w:t xml:space="preserve">20. </w:t>
       </w:r>
-      <w:hyperlink r:id="rId53">
+      <w:hyperlink r:id="rId54">
         <w:r>
           <w:rPr>
             <w:rStyle w:val="Hyperlink"/>
@@ -3986,7 +4023,7 @@
       <w:r>
         <w:t xml:space="preserve">21. </w:t>
       </w:r>
-      <w:hyperlink r:id="rId54">
+      <w:hyperlink r:id="rId55">
         <w:r>
           <w:rPr>
             <w:rStyle w:val="Hyperlink"/>
@@ -4002,7 +4039,7 @@
       <w:r>
         <w:t xml:space="preserve">22. </w:t>
       </w:r>
-      <w:hyperlink r:id="rId55">
+      <w:hyperlink r:id="rId56">
         <w:r>
           <w:rPr>
             <w:rStyle w:val="Hyperlink"/>
@@ -4018,7 +4055,7 @@
       <w:r>
         <w:t xml:space="preserve">23. </w:t>
       </w:r>
-      <w:hyperlink r:id="rId56">
+      <w:hyperlink r:id="rId57">
         <w:r>
           <w:rPr>
             <w:rStyle w:val="Hyperlink"/>
@@ -4034,7 +4071,7 @@
       <w:r>
         <w:t xml:space="preserve">24. </w:t>
       </w:r>
-      <w:hyperlink r:id="rId57">
+      <w:hyperlink r:id="rId58">
         <w:r>
           <w:rPr>
             <w:rStyle w:val="Hyperlink"/>
@@ -4050,7 +4087,7 @@
       <w:r>
         <w:t xml:space="preserve">25. </w:t>
       </w:r>
-      <w:hyperlink r:id="rId58">
+      <w:hyperlink r:id="rId59">
         <w:r>
           <w:rPr>
             <w:rStyle w:val="Hyperlink"/>
@@ -4066,7 +4103,7 @@
       <w:r>
         <w:t xml:space="preserve">26. </w:t>
       </w:r>
-      <w:hyperlink r:id="rId59">
+      <w:hyperlink r:id="rId60">
         <w:r>
           <w:rPr>
             <w:rStyle w:val="Hyperlink"/>
@@ -4082,7 +4119,7 @@
       <w:r>
         <w:t xml:space="preserve">27. </w:t>
       </w:r>
-      <w:hyperlink r:id="rId33">
+      <w:hyperlink r:id="rId34">
         <w:r>
           <w:rPr>
             <w:rStyle w:val="Hyperlink"/>
@@ -4098,7 +4135,7 @@
       <w:r>
         <w:t xml:space="preserve">28. </w:t>
       </w:r>
-      <w:hyperlink r:id="rId60">
+      <w:hyperlink r:id="rId61">
         <w:r>
           <w:rPr>
             <w:rStyle w:val="Hyperlink"/>
@@ -4114,7 +4151,7 @@
       <w:r>
         <w:t xml:space="preserve">29. </w:t>
       </w:r>
-      <w:hyperlink r:id="rId61">
+      <w:hyperlink r:id="rId62">
         <w:r>
           <w:rPr>
             <w:rStyle w:val="Hyperlink"/>
@@ -4130,7 +4167,7 @@
       <w:r>
         <w:t xml:space="preserve">30. </w:t>
       </w:r>
-      <w:hyperlink r:id="rId62">
+      <w:hyperlink r:id="rId63">
         <w:r>
           <w:rPr>
             <w:rStyle w:val="Hyperlink"/>
@@ -4146,7 +4183,7 @@
       <w:r>
         <w:t xml:space="preserve">31. </w:t>
       </w:r>
-      <w:hyperlink r:id="rId63">
+      <w:hyperlink r:id="rId64">
         <w:r>
           <w:rPr>
             <w:rStyle w:val="Hyperlink"/>
@@ -4162,7 +4199,7 @@
       <w:r>
         <w:t xml:space="preserve">32. </w:t>
       </w:r>
-      <w:hyperlink r:id="rId64">
+      <w:hyperlink r:id="rId65">
         <w:r>
           <w:rPr>
             <w:rStyle w:val="Hyperlink"/>
@@ -4178,7 +4215,7 @@
       <w:r>
         <w:t xml:space="preserve">33. </w:t>
       </w:r>
-      <w:hyperlink r:id="rId65">
+      <w:hyperlink r:id="rId66">
         <w:r>
           <w:rPr>
             <w:rStyle w:val="Hyperlink"/>
@@ -4194,7 +4231,7 @@
       <w:r>
         <w:t xml:space="preserve">34. </w:t>
       </w:r>
-      <w:hyperlink r:id="rId66">
+      <w:hyperlink r:id="rId67">
         <w:r>
           <w:rPr>
             <w:rStyle w:val="Hyperlink"/>
@@ -4210,7 +4247,7 @@
       <w:r>
         <w:t xml:space="preserve">35. </w:t>
       </w:r>
-      <w:hyperlink r:id="rId67">
+      <w:hyperlink r:id="rId68">
         <w:r>
           <w:rPr>
             <w:rStyle w:val="Hyperlink"/>
@@ -4226,7 +4263,7 @@
       <w:r>
         <w:t xml:space="preserve">36. </w:t>
       </w:r>
-      <w:hyperlink r:id="rId68">
+      <w:hyperlink r:id="rId69">
         <w:r>
           <w:rPr>
             <w:rStyle w:val="Hyperlink"/>
@@ -4242,7 +4279,7 @@
       <w:r>
         <w:t xml:space="preserve">37. </w:t>
       </w:r>
-      <w:hyperlink r:id="rId69">
+      <w:hyperlink r:id="rId70">
         <w:r>
           <w:rPr>
             <w:rStyle w:val="Hyperlink"/>
@@ -4258,7 +4295,7 @@
       <w:r>
         <w:t xml:space="preserve">38. </w:t>
       </w:r>
-      <w:hyperlink r:id="rId70">
+      <w:hyperlink r:id="rId71">
         <w:r>
           <w:rPr>
             <w:rStyle w:val="Hyperlink"/>
@@ -4274,7 +4311,7 @@
       <w:r>
         <w:t xml:space="preserve">39. </w:t>
       </w:r>
-      <w:hyperlink r:id="rId71">
+      <w:hyperlink r:id="rId72">
         <w:r>
           <w:rPr>
             <w:rStyle w:val="Hyperlink"/>
@@ -4290,7 +4327,7 @@
       <w:r>
         <w:t xml:space="preserve">40. </w:t>
       </w:r>
-      <w:hyperlink r:id="rId72">
+      <w:hyperlink r:id="rId73">
         <w:r>
           <w:rPr>
             <w:rStyle w:val="Hyperlink"/>
@@ -4306,7 +4343,7 @@
       <w:r>
         <w:t xml:space="preserve">41. </w:t>
       </w:r>
-      <w:hyperlink r:id="rId73">
+      <w:hyperlink r:id="rId74">
         <w:r>
           <w:rPr>
             <w:rStyle w:val="Hyperlink"/>
@@ -4322,7 +4359,7 @@
       <w:r>
         <w:t xml:space="preserve">42. </w:t>
       </w:r>
-      <w:hyperlink r:id="rId74">
+      <w:hyperlink r:id="rId75">
         <w:r>
           <w:rPr>
             <w:rStyle w:val="Hyperlink"/>
@@ -4338,7 +4375,7 @@
       <w:r>
         <w:t xml:space="preserve">43. </w:t>
       </w:r>
-      <w:hyperlink r:id="rId75">
+      <w:hyperlink r:id="rId76">
         <w:r>
           <w:rPr>
             <w:rStyle w:val="Hyperlink"/>
@@ -4354,7 +4391,7 @@
       <w:r>
         <w:t xml:space="preserve">44. </w:t>
       </w:r>
-      <w:hyperlink r:id="rId76">
+      <w:hyperlink r:id="rId77">
         <w:r>
           <w:rPr>
             <w:rStyle w:val="Hyperlink"/>
@@ -4372,14 +4409,14 @@
         <w:keepNext/>
       </w:pPr>
       <w:r>
-        <w:t>Posters (11)</w:t>
+        <w:t xml:space="preserve"> 🧾 Posters (11)</w:t>
       </w:r>
     </w:p>
     <w:p>
       <w:r>
         <w:t xml:space="preserve">1. </w:t>
       </w:r>
-      <w:hyperlink r:id="rId77">
+      <w:hyperlink r:id="rId78">
         <w:r>
           <w:rPr>
             <w:rStyle w:val="Hyperlink"/>
@@ -4395,7 +4432,7 @@
       <w:r>
         <w:t xml:space="preserve">2. </w:t>
       </w:r>
-      <w:hyperlink r:id="rId78">
+      <w:hyperlink r:id="rId79">
         <w:r>
           <w:rPr>
             <w:rStyle w:val="Hyperlink"/>
@@ -4411,7 +4448,7 @@
       <w:r>
         <w:t xml:space="preserve">3. </w:t>
       </w:r>
-      <w:hyperlink r:id="rId79">
+      <w:hyperlink r:id="rId80">
         <w:r>
           <w:rPr>
             <w:rStyle w:val="Hyperlink"/>
@@ -4427,7 +4464,7 @@
       <w:r>
         <w:t xml:space="preserve">4. </w:t>
       </w:r>
-      <w:hyperlink r:id="rId80">
+      <w:hyperlink r:id="rId81">
         <w:r>
           <w:rPr>
             <w:rStyle w:val="Hyperlink"/>
@@ -4443,7 +4480,7 @@
       <w:r>
         <w:t xml:space="preserve">5. </w:t>
       </w:r>
-      <w:hyperlink r:id="rId81">
+      <w:hyperlink r:id="rId82">
         <w:r>
           <w:rPr>
             <w:rStyle w:val="Hyperlink"/>
@@ -4459,7 +4496,7 @@
       <w:r>
         <w:t xml:space="preserve">6. </w:t>
       </w:r>
-      <w:hyperlink r:id="rId82">
+      <w:hyperlink r:id="rId83">
         <w:r>
           <w:rPr>
             <w:rStyle w:val="Hyperlink"/>
@@ -4475,7 +4512,7 @@
       <w:r>
         <w:t xml:space="preserve">7. </w:t>
       </w:r>
-      <w:hyperlink r:id="rId79">
+      <w:hyperlink r:id="rId80">
         <w:r>
           <w:rPr>
             <w:rStyle w:val="Hyperlink"/>
@@ -4502,7 +4539,7 @@
       <w:r>
         <w:t xml:space="preserve">9. </w:t>
       </w:r>
-      <w:hyperlink r:id="rId83">
+      <w:hyperlink r:id="rId84">
         <w:r>
           <w:rPr>
             <w:rStyle w:val="Hyperlink"/>
@@ -4518,7 +4555,7 @@
       <w:r>
         <w:t xml:space="preserve">10. </w:t>
       </w:r>
-      <w:hyperlink r:id="rId84">
+      <w:hyperlink r:id="rId85">
         <w:r>
           <w:rPr>
             <w:rStyle w:val="Hyperlink"/>
@@ -4534,7 +4571,7 @@
       <w:r>
         <w:t xml:space="preserve">11. </w:t>
       </w:r>
-      <w:hyperlink r:id="rId85">
+      <w:hyperlink r:id="rId86">
         <w:r>
           <w:rPr>
             <w:rStyle w:val="Hyperlink"/>

</xml_diff>